<commit_message>
new documents are added.
</commit_message>
<xml_diff>
--- a/Murali/Murali_Blk/Personal/Invoice/Scope AT Timesheet 1.docx
+++ b/Murali/Murali_Blk/Personal/Invoice/Scope AT Timesheet 1.docx
@@ -476,7 +476,7 @@
           <w:color w:val="000000"/>
           <w:sz w:val="22"/>
         </w:rPr>
-        <w:t>06</w:t>
+        <w:t>01</w:t>
       </w:r>
       <w:r>
         <w:rPr>
@@ -492,7 +492,7 @@
           <w:color w:val="000000"/>
           <w:sz w:val="22"/>
         </w:rPr>
-        <w:t>November</w:t>
+        <w:t>December</w:t>
       </w:r>
       <w:r>
         <w:rPr>
@@ -860,6 +860,110 @@
                 <w:sz w:val="22"/>
               </w:rPr>
             </w:pPr>
+          </w:p>
+        </w:tc>
+        <w:tc>
+          <w:tcPr>
+            <w:tcW w:w="1134" w:type="dxa"/>
+            <w:tcBorders>
+              <w:top w:val="nil"/>
+              <w:left w:val="single" w:sz="6" w:space="0" w:color="auto"/>
+              <w:bottom w:val="single" w:sz="6" w:space="0" w:color="auto"/>
+              <w:right w:val="single" w:sz="6" w:space="0" w:color="auto"/>
+            </w:tcBorders>
+          </w:tcPr>
+          <w:p>
+            <w:pPr>
+              <w:jc w:val="center"/>
+              <w:rPr>
+                <w:rFonts w:ascii="Calibri" w:hAnsi="Calibri"/>
+                <w:b/>
+                <w:color w:val="000000"/>
+                <w:sz w:val="22"/>
+              </w:rPr>
+            </w:pPr>
+            <w:r>
+              <w:rPr>
+                <w:rFonts w:ascii="Calibri" w:hAnsi="Calibri"/>
+                <w:b/>
+                <w:color w:val="000000"/>
+                <w:sz w:val="22"/>
+              </w:rPr>
+              <w:t>1</w:t>
+            </w:r>
+            <w:r>
+              <w:rPr>
+                <w:rFonts w:ascii="Calibri" w:hAnsi="Calibri"/>
+                <w:b/>
+                <w:color w:val="000000"/>
+                <w:sz w:val="22"/>
+                <w:vertAlign w:val="superscript"/>
+              </w:rPr>
+              <w:t>st</w:t>
+            </w:r>
+          </w:p>
+        </w:tc>
+        <w:tc>
+          <w:tcPr>
+            <w:tcW w:w="992" w:type="dxa"/>
+            <w:tcBorders>
+              <w:top w:val="nil"/>
+              <w:left w:val="nil"/>
+              <w:bottom w:val="single" w:sz="6" w:space="0" w:color="auto"/>
+              <w:right w:val="nil"/>
+            </w:tcBorders>
+          </w:tcPr>
+          <w:p>
+            <w:pPr>
+              <w:jc w:val="center"/>
+              <w:rPr>
+                <w:rFonts w:ascii="Calibri" w:hAnsi="Calibri"/>
+                <w:b/>
+                <w:color w:val="000000"/>
+                <w:sz w:val="22"/>
+              </w:rPr>
+            </w:pPr>
+            <w:r>
+              <w:rPr>
+                <w:rFonts w:ascii="Calibri" w:hAnsi="Calibri"/>
+                <w:b/>
+                <w:color w:val="000000"/>
+                <w:sz w:val="22"/>
+              </w:rPr>
+              <w:t>2</w:t>
+            </w:r>
+            <w:r>
+              <w:rPr>
+                <w:rFonts w:ascii="Calibri" w:hAnsi="Calibri"/>
+                <w:b/>
+                <w:color w:val="000000"/>
+                <w:sz w:val="22"/>
+                <w:vertAlign w:val="superscript"/>
+              </w:rPr>
+              <w:t>nd</w:t>
+            </w:r>
+          </w:p>
+        </w:tc>
+        <w:tc>
+          <w:tcPr>
+            <w:tcW w:w="1134" w:type="dxa"/>
+            <w:tcBorders>
+              <w:top w:val="nil"/>
+              <w:left w:val="single" w:sz="6" w:space="0" w:color="auto"/>
+              <w:bottom w:val="single" w:sz="6" w:space="0" w:color="auto"/>
+              <w:right w:val="single" w:sz="6" w:space="0" w:color="auto"/>
+            </w:tcBorders>
+          </w:tcPr>
+          <w:p>
+            <w:pPr>
+              <w:jc w:val="center"/>
+              <w:rPr>
+                <w:rFonts w:ascii="Calibri" w:hAnsi="Calibri"/>
+                <w:b/>
+                <w:color w:val="000000"/>
+                <w:sz w:val="22"/>
+              </w:rPr>
+            </w:pPr>
             <w:r>
               <w:rPr>
                 <w:rFonts w:ascii="Calibri" w:hAnsi="Calibri"/>
@@ -879,25 +983,16 @@
               </w:rPr>
               <w:t>rd</w:t>
             </w:r>
-            <w:r>
-              <w:rPr>
-                <w:rFonts w:ascii="Calibri" w:hAnsi="Calibri"/>
-                <w:b/>
-                <w:color w:val="000000"/>
-                <w:sz w:val="22"/>
-              </w:rPr>
-              <w:t xml:space="preserve"> </w:t>
-            </w:r>
-          </w:p>
-        </w:tc>
-        <w:tc>
-          <w:tcPr>
-            <w:tcW w:w="1134" w:type="dxa"/>
-            <w:tcBorders>
-              <w:top w:val="nil"/>
-              <w:left w:val="single" w:sz="6" w:space="0" w:color="auto"/>
-              <w:bottom w:val="single" w:sz="6" w:space="0" w:color="auto"/>
-              <w:right w:val="single" w:sz="6" w:space="0" w:color="auto"/>
+          </w:p>
+        </w:tc>
+        <w:tc>
+          <w:tcPr>
+            <w:tcW w:w="992" w:type="dxa"/>
+            <w:tcBorders>
+              <w:top w:val="nil"/>
+              <w:left w:val="nil"/>
+              <w:bottom w:val="single" w:sz="6" w:space="0" w:color="auto"/>
+              <w:right w:val="nil"/>
             </w:tcBorders>
           </w:tcPr>
           <w:p>
@@ -928,165 +1023,6 @@
                 <w:vertAlign w:val="superscript"/>
               </w:rPr>
               <w:t>th</w:t>
-            </w:r>
-            <w:r>
-              <w:rPr>
-                <w:rFonts w:ascii="Calibri" w:hAnsi="Calibri"/>
-                <w:b/>
-                <w:color w:val="000000"/>
-                <w:sz w:val="22"/>
-              </w:rPr>
-              <w:t xml:space="preserve"> </w:t>
-            </w:r>
-          </w:p>
-        </w:tc>
-        <w:tc>
-          <w:tcPr>
-            <w:tcW w:w="992" w:type="dxa"/>
-            <w:tcBorders>
-              <w:top w:val="nil"/>
-              <w:left w:val="nil"/>
-              <w:bottom w:val="single" w:sz="6" w:space="0" w:color="auto"/>
-              <w:right w:val="nil"/>
-            </w:tcBorders>
-          </w:tcPr>
-          <w:p>
-            <w:pPr>
-              <w:jc w:val="center"/>
-              <w:rPr>
-                <w:rFonts w:ascii="Calibri" w:hAnsi="Calibri"/>
-                <w:b/>
-                <w:color w:val="000000"/>
-                <w:sz w:val="22"/>
-              </w:rPr>
-            </w:pPr>
-            <w:r>
-              <w:rPr>
-                <w:rFonts w:ascii="Calibri" w:hAnsi="Calibri"/>
-                <w:b/>
-                <w:color w:val="000000"/>
-                <w:sz w:val="22"/>
-              </w:rPr>
-              <w:t>5</w:t>
-            </w:r>
-            <w:r>
-              <w:rPr>
-                <w:rFonts w:ascii="Calibri" w:hAnsi="Calibri"/>
-                <w:b/>
-                <w:color w:val="000000"/>
-                <w:sz w:val="22"/>
-                <w:vertAlign w:val="superscript"/>
-              </w:rPr>
-              <w:t>th</w:t>
-            </w:r>
-            <w:r>
-              <w:rPr>
-                <w:rFonts w:ascii="Calibri" w:hAnsi="Calibri"/>
-                <w:b/>
-                <w:color w:val="000000"/>
-                <w:sz w:val="22"/>
-              </w:rPr>
-              <w:t xml:space="preserve"> </w:t>
-            </w:r>
-          </w:p>
-        </w:tc>
-        <w:tc>
-          <w:tcPr>
-            <w:tcW w:w="1134" w:type="dxa"/>
-            <w:tcBorders>
-              <w:top w:val="nil"/>
-              <w:left w:val="single" w:sz="6" w:space="0" w:color="auto"/>
-              <w:bottom w:val="single" w:sz="6" w:space="0" w:color="auto"/>
-              <w:right w:val="single" w:sz="6" w:space="0" w:color="auto"/>
-            </w:tcBorders>
-          </w:tcPr>
-          <w:p>
-            <w:pPr>
-              <w:jc w:val="center"/>
-              <w:rPr>
-                <w:rFonts w:ascii="Calibri" w:hAnsi="Calibri"/>
-                <w:b/>
-                <w:color w:val="000000"/>
-                <w:sz w:val="22"/>
-              </w:rPr>
-            </w:pPr>
-            <w:r>
-              <w:rPr>
-                <w:rFonts w:ascii="Calibri" w:hAnsi="Calibri"/>
-                <w:b/>
-                <w:color w:val="000000"/>
-                <w:sz w:val="22"/>
-              </w:rPr>
-              <w:t>6</w:t>
-            </w:r>
-            <w:r>
-              <w:rPr>
-                <w:rFonts w:ascii="Calibri" w:hAnsi="Calibri"/>
-                <w:b/>
-                <w:color w:val="000000"/>
-                <w:sz w:val="22"/>
-                <w:vertAlign w:val="superscript"/>
-              </w:rPr>
-              <w:t>th</w:t>
-            </w:r>
-            <w:r>
-              <w:rPr>
-                <w:rFonts w:ascii="Calibri" w:hAnsi="Calibri"/>
-                <w:b/>
-                <w:color w:val="000000"/>
-                <w:sz w:val="22"/>
-              </w:rPr>
-              <w:t xml:space="preserve"> </w:t>
-            </w:r>
-          </w:p>
-        </w:tc>
-        <w:tc>
-          <w:tcPr>
-            <w:tcW w:w="992" w:type="dxa"/>
-            <w:tcBorders>
-              <w:top w:val="nil"/>
-              <w:left w:val="nil"/>
-              <w:bottom w:val="single" w:sz="6" w:space="0" w:color="auto"/>
-              <w:right w:val="nil"/>
-            </w:tcBorders>
-          </w:tcPr>
-          <w:p>
-            <w:pPr>
-              <w:jc w:val="center"/>
-              <w:rPr>
-                <w:rFonts w:ascii="Calibri" w:hAnsi="Calibri"/>
-                <w:b/>
-                <w:color w:val="000000"/>
-                <w:sz w:val="22"/>
-              </w:rPr>
-            </w:pPr>
-            <w:r>
-              <w:rPr>
-                <w:rFonts w:ascii="Calibri" w:hAnsi="Calibri"/>
-                <w:b/>
-                <w:color w:val="000000"/>
-                <w:sz w:val="22"/>
-              </w:rPr>
-              <w:t>7</w:t>
-            </w:r>
-            <w:r>
-              <w:rPr>
-                <w:rFonts w:ascii="Calibri" w:hAnsi="Calibri"/>
-                <w:b/>
-                <w:color w:val="000000"/>
-                <w:sz w:val="22"/>
-                <w:vertAlign w:val="superscript"/>
-              </w:rPr>
-              <w:t>th</w:t>
-            </w:r>
-            <w:r>
-              <w:rPr>
-                <w:rFonts w:ascii="Calibri" w:hAnsi="Calibri"/>
-                <w:b/>
-                <w:color w:val="000000"/>
-                <w:sz w:val="22"/>
-              </w:rPr>
-              <w:t xml:space="preserve"> </w:t>
             </w:r>
           </w:p>
         </w:tc>
@@ -1209,6 +1145,28 @@
                 <w:sz w:val="22"/>
               </w:rPr>
             </w:pPr>
+          </w:p>
+        </w:tc>
+        <w:tc>
+          <w:tcPr>
+            <w:tcW w:w="1134" w:type="dxa"/>
+            <w:tcBorders>
+              <w:top w:val="nil"/>
+              <w:left w:val="single" w:sz="6" w:space="0" w:color="auto"/>
+              <w:bottom w:val="single" w:sz="6" w:space="0" w:color="auto"/>
+              <w:right w:val="single" w:sz="6" w:space="0" w:color="auto"/>
+            </w:tcBorders>
+          </w:tcPr>
+          <w:p>
+            <w:pPr>
+              <w:jc w:val="center"/>
+              <w:rPr>
+                <w:rFonts w:ascii="Calibri" w:hAnsi="Calibri"/>
+                <w:b/>
+                <w:color w:val="000000"/>
+                <w:sz w:val="22"/>
+              </w:rPr>
+            </w:pPr>
             <w:r>
               <w:rPr>
                 <w:rFonts w:ascii="Calibri" w:hAnsi="Calibri"/>
@@ -1222,6 +1180,37 @@
         </w:tc>
         <w:tc>
           <w:tcPr>
+            <w:tcW w:w="992" w:type="dxa"/>
+            <w:tcBorders>
+              <w:top w:val="nil"/>
+              <w:left w:val="nil"/>
+              <w:bottom w:val="single" w:sz="6" w:space="0" w:color="auto"/>
+              <w:right w:val="nil"/>
+            </w:tcBorders>
+          </w:tcPr>
+          <w:p>
+            <w:pPr>
+              <w:jc w:val="center"/>
+              <w:rPr>
+                <w:rFonts w:ascii="Calibri" w:hAnsi="Calibri"/>
+                <w:b/>
+                <w:color w:val="000000"/>
+                <w:sz w:val="22"/>
+              </w:rPr>
+            </w:pPr>
+            <w:r>
+              <w:rPr>
+                <w:rFonts w:ascii="Calibri" w:hAnsi="Calibri"/>
+                <w:b/>
+                <w:color w:val="000000"/>
+                <w:sz w:val="22"/>
+              </w:rPr>
+              <w:t>1</w:t>
+            </w:r>
+          </w:p>
+        </w:tc>
+        <w:tc>
+          <w:tcPr>
             <w:tcW w:w="1134" w:type="dxa"/>
             <w:tcBorders>
               <w:top w:val="nil"/>
@@ -1284,7 +1273,7 @@
         </w:tc>
         <w:tc>
           <w:tcPr>
-            <w:tcW w:w="1134" w:type="dxa"/>
+            <w:tcW w:w="992" w:type="dxa"/>
             <w:tcBorders>
               <w:top w:val="nil"/>
               <w:left w:val="single" w:sz="6" w:space="0" w:color="auto"/>
@@ -1302,15 +1291,28 @@
                 <w:sz w:val="22"/>
               </w:rPr>
             </w:pPr>
-            <w:r>
-              <w:rPr>
-                <w:rFonts w:ascii="Calibri" w:hAnsi="Calibri"/>
-                <w:b/>
-                <w:color w:val="000000"/>
-                <w:sz w:val="22"/>
-              </w:rPr>
-              <w:t>1</w:t>
-            </w:r>
+          </w:p>
+        </w:tc>
+        <w:tc>
+          <w:tcPr>
+            <w:tcW w:w="993" w:type="dxa"/>
+            <w:tcBorders>
+              <w:top w:val="nil"/>
+              <w:left w:val="nil"/>
+              <w:bottom w:val="single" w:sz="6" w:space="0" w:color="auto"/>
+              <w:right w:val="single" w:sz="6" w:space="0" w:color="auto"/>
+            </w:tcBorders>
+          </w:tcPr>
+          <w:p>
+            <w:pPr>
+              <w:jc w:val="center"/>
+              <w:rPr>
+                <w:rFonts w:ascii="Calibri" w:hAnsi="Calibri"/>
+                <w:b/>
+                <w:color w:val="000000"/>
+                <w:sz w:val="22"/>
+              </w:rPr>
+            </w:pPr>
           </w:p>
         </w:tc>
         <w:tc>
@@ -1320,81 +1322,6 @@
               <w:top w:val="nil"/>
               <w:left w:val="nil"/>
               <w:bottom w:val="single" w:sz="6" w:space="0" w:color="auto"/>
-              <w:right w:val="nil"/>
-            </w:tcBorders>
-          </w:tcPr>
-          <w:p>
-            <w:pPr>
-              <w:jc w:val="center"/>
-              <w:rPr>
-                <w:rFonts w:ascii="Calibri" w:hAnsi="Calibri"/>
-                <w:b/>
-                <w:color w:val="000000"/>
-                <w:sz w:val="22"/>
-              </w:rPr>
-            </w:pPr>
-            <w:r>
-              <w:rPr>
-                <w:rFonts w:ascii="Calibri" w:hAnsi="Calibri"/>
-                <w:b/>
-                <w:color w:val="000000"/>
-                <w:sz w:val="22"/>
-              </w:rPr>
-              <w:t>1</w:t>
-            </w:r>
-          </w:p>
-        </w:tc>
-        <w:tc>
-          <w:tcPr>
-            <w:tcW w:w="992" w:type="dxa"/>
-            <w:tcBorders>
-              <w:top w:val="nil"/>
-              <w:left w:val="single" w:sz="6" w:space="0" w:color="auto"/>
-              <w:bottom w:val="single" w:sz="6" w:space="0" w:color="auto"/>
-              <w:right w:val="single" w:sz="6" w:space="0" w:color="auto"/>
-            </w:tcBorders>
-          </w:tcPr>
-          <w:p>
-            <w:pPr>
-              <w:jc w:val="center"/>
-              <w:rPr>
-                <w:rFonts w:ascii="Calibri" w:hAnsi="Calibri"/>
-                <w:b/>
-                <w:color w:val="000000"/>
-                <w:sz w:val="22"/>
-              </w:rPr>
-            </w:pPr>
-          </w:p>
-        </w:tc>
-        <w:tc>
-          <w:tcPr>
-            <w:tcW w:w="993" w:type="dxa"/>
-            <w:tcBorders>
-              <w:top w:val="nil"/>
-              <w:left w:val="nil"/>
-              <w:bottom w:val="single" w:sz="6" w:space="0" w:color="auto"/>
-              <w:right w:val="single" w:sz="6" w:space="0" w:color="auto"/>
-            </w:tcBorders>
-          </w:tcPr>
-          <w:p>
-            <w:pPr>
-              <w:jc w:val="center"/>
-              <w:rPr>
-                <w:rFonts w:ascii="Calibri" w:hAnsi="Calibri"/>
-                <w:b/>
-                <w:color w:val="000000"/>
-                <w:sz w:val="22"/>
-              </w:rPr>
-            </w:pPr>
-          </w:p>
-        </w:tc>
-        <w:tc>
-          <w:tcPr>
-            <w:tcW w:w="992" w:type="dxa"/>
-            <w:tcBorders>
-              <w:top w:val="nil"/>
-              <w:left w:val="nil"/>
-              <w:bottom w:val="single" w:sz="6" w:space="0" w:color="auto"/>
               <w:right w:val="single" w:sz="12" w:space="0" w:color="auto"/>
             </w:tcBorders>
           </w:tcPr>
@@ -1415,7 +1342,7 @@
                 <w:color w:val="000000"/>
                 <w:sz w:val="22"/>
               </w:rPr>
-              <w:t>5</w:t>
+              <w:t>4</w:t>
             </w:r>
           </w:p>
         </w:tc>
@@ -1477,6 +1404,156 @@
                 <w:color w:val="000000"/>
                 <w:sz w:val="22"/>
               </w:rPr>
+              <w:t>7</w:t>
+            </w:r>
+            <w:r>
+              <w:rPr>
+                <w:rFonts w:ascii="Calibri" w:hAnsi="Calibri"/>
+                <w:b/>
+                <w:color w:val="000000"/>
+                <w:sz w:val="22"/>
+                <w:vertAlign w:val="superscript"/>
+              </w:rPr>
+              <w:t>th</w:t>
+            </w:r>
+            <w:r>
+              <w:rPr>
+                <w:rFonts w:ascii="Calibri" w:hAnsi="Calibri"/>
+                <w:b/>
+                <w:color w:val="000000"/>
+                <w:sz w:val="22"/>
+              </w:rPr>
+              <w:t xml:space="preserve"> </w:t>
+            </w:r>
+            <w:r>
+              <w:rPr>
+                <w:rFonts w:ascii="Calibri" w:hAnsi="Calibri"/>
+                <w:b/>
+                <w:color w:val="000000"/>
+                <w:sz w:val="22"/>
+              </w:rPr>
+              <w:t xml:space="preserve"> </w:t>
+            </w:r>
+            <w:r>
+              <w:rPr>
+                <w:rFonts w:ascii="Calibri" w:hAnsi="Calibri"/>
+                <w:b/>
+                <w:color w:val="000000"/>
+                <w:sz w:val="22"/>
+              </w:rPr>
+              <w:t xml:space="preserve"> </w:t>
+            </w:r>
+          </w:p>
+        </w:tc>
+        <w:tc>
+          <w:tcPr>
+            <w:tcW w:w="1134" w:type="dxa"/>
+            <w:tcBorders>
+              <w:top w:val="nil"/>
+              <w:left w:val="single" w:sz="6" w:space="0" w:color="auto"/>
+              <w:bottom w:val="single" w:sz="6" w:space="0" w:color="auto"/>
+              <w:right w:val="single" w:sz="6" w:space="0" w:color="auto"/>
+            </w:tcBorders>
+          </w:tcPr>
+          <w:p>
+            <w:pPr>
+              <w:jc w:val="center"/>
+              <w:rPr>
+                <w:rFonts w:ascii="Calibri" w:hAnsi="Calibri"/>
+                <w:b/>
+                <w:color w:val="000000"/>
+                <w:sz w:val="22"/>
+              </w:rPr>
+            </w:pPr>
+            <w:r>
+              <w:rPr>
+                <w:rFonts w:ascii="Calibri" w:hAnsi="Calibri"/>
+                <w:b/>
+                <w:color w:val="000000"/>
+                <w:sz w:val="22"/>
+              </w:rPr>
+              <w:t>8</w:t>
+            </w:r>
+            <w:r>
+              <w:rPr>
+                <w:rFonts w:ascii="Calibri" w:hAnsi="Calibri"/>
+                <w:b/>
+                <w:color w:val="000000"/>
+                <w:sz w:val="22"/>
+                <w:vertAlign w:val="superscript"/>
+              </w:rPr>
+              <w:t>th</w:t>
+            </w:r>
+          </w:p>
+        </w:tc>
+        <w:tc>
+          <w:tcPr>
+            <w:tcW w:w="992" w:type="dxa"/>
+            <w:tcBorders>
+              <w:top w:val="nil"/>
+              <w:left w:val="nil"/>
+              <w:bottom w:val="single" w:sz="6" w:space="0" w:color="auto"/>
+              <w:right w:val="nil"/>
+            </w:tcBorders>
+          </w:tcPr>
+          <w:p>
+            <w:pPr>
+              <w:jc w:val="center"/>
+              <w:rPr>
+                <w:rFonts w:ascii="Calibri" w:hAnsi="Calibri"/>
+                <w:b/>
+                <w:color w:val="000000"/>
+                <w:sz w:val="22"/>
+              </w:rPr>
+            </w:pPr>
+            <w:r>
+              <w:rPr>
+                <w:rFonts w:ascii="Calibri" w:hAnsi="Calibri"/>
+                <w:b/>
+                <w:color w:val="000000"/>
+                <w:sz w:val="22"/>
+              </w:rPr>
+              <w:t>9</w:t>
+            </w:r>
+            <w:r>
+              <w:rPr>
+                <w:rFonts w:ascii="Calibri" w:hAnsi="Calibri"/>
+                <w:b/>
+                <w:color w:val="000000"/>
+                <w:sz w:val="22"/>
+                <w:vertAlign w:val="superscript"/>
+              </w:rPr>
+              <w:t>th</w:t>
+            </w:r>
+          </w:p>
+        </w:tc>
+        <w:tc>
+          <w:tcPr>
+            <w:tcW w:w="1134" w:type="dxa"/>
+            <w:tcBorders>
+              <w:top w:val="nil"/>
+              <w:left w:val="single" w:sz="6" w:space="0" w:color="auto"/>
+              <w:bottom w:val="single" w:sz="6" w:space="0" w:color="auto"/>
+              <w:right w:val="single" w:sz="6" w:space="0" w:color="auto"/>
+            </w:tcBorders>
+          </w:tcPr>
+          <w:p>
+            <w:pPr>
+              <w:jc w:val="center"/>
+              <w:rPr>
+                <w:rFonts w:ascii="Calibri" w:hAnsi="Calibri"/>
+                <w:b/>
+                <w:color w:val="000000"/>
+                <w:sz w:val="22"/>
+              </w:rPr>
+            </w:pPr>
+            <w:r>
+              <w:rPr>
+                <w:rFonts w:ascii="Calibri" w:hAnsi="Calibri"/>
+                <w:b/>
+                <w:color w:val="000000"/>
+                <w:sz w:val="22"/>
+              </w:rPr>
               <w:t>10</w:t>
             </w:r>
             <w:r>
@@ -1489,34 +1566,16 @@
               </w:rPr>
               <w:t>th</w:t>
             </w:r>
-            <w:r>
-              <w:rPr>
-                <w:rFonts w:ascii="Calibri" w:hAnsi="Calibri"/>
-                <w:b/>
-                <w:color w:val="000000"/>
-                <w:sz w:val="22"/>
-              </w:rPr>
-              <w:t xml:space="preserve"> </w:t>
-            </w:r>
-            <w:r>
-              <w:rPr>
-                <w:rFonts w:ascii="Calibri" w:hAnsi="Calibri"/>
-                <w:b/>
-                <w:color w:val="000000"/>
-                <w:sz w:val="22"/>
-              </w:rPr>
-              <w:t xml:space="preserve"> </w:t>
-            </w:r>
-          </w:p>
-        </w:tc>
-        <w:tc>
-          <w:tcPr>
-            <w:tcW w:w="1134" w:type="dxa"/>
-            <w:tcBorders>
-              <w:top w:val="nil"/>
-              <w:left w:val="single" w:sz="6" w:space="0" w:color="auto"/>
-              <w:bottom w:val="single" w:sz="6" w:space="0" w:color="auto"/>
-              <w:right w:val="single" w:sz="6" w:space="0" w:color="auto"/>
+          </w:p>
+        </w:tc>
+        <w:tc>
+          <w:tcPr>
+            <w:tcW w:w="992" w:type="dxa"/>
+            <w:tcBorders>
+              <w:top w:val="nil"/>
+              <w:left w:val="nil"/>
+              <w:bottom w:val="single" w:sz="6" w:space="0" w:color="auto"/>
+              <w:right w:val="nil"/>
             </w:tcBorders>
           </w:tcPr>
           <w:p>
@@ -1547,165 +1606,6 @@
                 <w:vertAlign w:val="superscript"/>
               </w:rPr>
               <w:t>th</w:t>
-            </w:r>
-            <w:r>
-              <w:rPr>
-                <w:rFonts w:ascii="Calibri" w:hAnsi="Calibri"/>
-                <w:b/>
-                <w:color w:val="000000"/>
-                <w:sz w:val="22"/>
-              </w:rPr>
-              <w:t xml:space="preserve"> </w:t>
-            </w:r>
-          </w:p>
-        </w:tc>
-        <w:tc>
-          <w:tcPr>
-            <w:tcW w:w="992" w:type="dxa"/>
-            <w:tcBorders>
-              <w:top w:val="nil"/>
-              <w:left w:val="nil"/>
-              <w:bottom w:val="single" w:sz="6" w:space="0" w:color="auto"/>
-              <w:right w:val="nil"/>
-            </w:tcBorders>
-          </w:tcPr>
-          <w:p>
-            <w:pPr>
-              <w:jc w:val="center"/>
-              <w:rPr>
-                <w:rFonts w:ascii="Calibri" w:hAnsi="Calibri"/>
-                <w:b/>
-                <w:color w:val="000000"/>
-                <w:sz w:val="22"/>
-              </w:rPr>
-            </w:pPr>
-            <w:r>
-              <w:rPr>
-                <w:rFonts w:ascii="Calibri" w:hAnsi="Calibri"/>
-                <w:b/>
-                <w:color w:val="000000"/>
-                <w:sz w:val="22"/>
-              </w:rPr>
-              <w:t>12</w:t>
-            </w:r>
-            <w:r>
-              <w:rPr>
-                <w:rFonts w:ascii="Calibri" w:hAnsi="Calibri"/>
-                <w:b/>
-                <w:color w:val="000000"/>
-                <w:sz w:val="22"/>
-                <w:vertAlign w:val="superscript"/>
-              </w:rPr>
-              <w:t>th</w:t>
-            </w:r>
-            <w:r>
-              <w:rPr>
-                <w:rFonts w:ascii="Calibri" w:hAnsi="Calibri"/>
-                <w:b/>
-                <w:color w:val="000000"/>
-                <w:sz w:val="22"/>
-              </w:rPr>
-              <w:t xml:space="preserve"> </w:t>
-            </w:r>
-          </w:p>
-        </w:tc>
-        <w:tc>
-          <w:tcPr>
-            <w:tcW w:w="1134" w:type="dxa"/>
-            <w:tcBorders>
-              <w:top w:val="nil"/>
-              <w:left w:val="single" w:sz="6" w:space="0" w:color="auto"/>
-              <w:bottom w:val="single" w:sz="6" w:space="0" w:color="auto"/>
-              <w:right w:val="single" w:sz="6" w:space="0" w:color="auto"/>
-            </w:tcBorders>
-          </w:tcPr>
-          <w:p>
-            <w:pPr>
-              <w:jc w:val="center"/>
-              <w:rPr>
-                <w:rFonts w:ascii="Calibri" w:hAnsi="Calibri"/>
-                <w:b/>
-                <w:color w:val="000000"/>
-                <w:sz w:val="22"/>
-              </w:rPr>
-            </w:pPr>
-            <w:r>
-              <w:rPr>
-                <w:rFonts w:ascii="Calibri" w:hAnsi="Calibri"/>
-                <w:b/>
-                <w:color w:val="000000"/>
-                <w:sz w:val="22"/>
-              </w:rPr>
-              <w:t>13</w:t>
-            </w:r>
-            <w:r>
-              <w:rPr>
-                <w:rFonts w:ascii="Calibri" w:hAnsi="Calibri"/>
-                <w:b/>
-                <w:color w:val="000000"/>
-                <w:sz w:val="22"/>
-                <w:vertAlign w:val="superscript"/>
-              </w:rPr>
-              <w:t>th</w:t>
-            </w:r>
-            <w:r>
-              <w:rPr>
-                <w:rFonts w:ascii="Calibri" w:hAnsi="Calibri"/>
-                <w:b/>
-                <w:color w:val="000000"/>
-                <w:sz w:val="22"/>
-              </w:rPr>
-              <w:t xml:space="preserve"> </w:t>
-            </w:r>
-          </w:p>
-        </w:tc>
-        <w:tc>
-          <w:tcPr>
-            <w:tcW w:w="992" w:type="dxa"/>
-            <w:tcBorders>
-              <w:top w:val="nil"/>
-              <w:left w:val="nil"/>
-              <w:bottom w:val="single" w:sz="6" w:space="0" w:color="auto"/>
-              <w:right w:val="nil"/>
-            </w:tcBorders>
-          </w:tcPr>
-          <w:p>
-            <w:pPr>
-              <w:jc w:val="center"/>
-              <w:rPr>
-                <w:rFonts w:ascii="Calibri" w:hAnsi="Calibri"/>
-                <w:b/>
-                <w:color w:val="000000"/>
-                <w:sz w:val="22"/>
-              </w:rPr>
-            </w:pPr>
-            <w:r>
-              <w:rPr>
-                <w:rFonts w:ascii="Calibri" w:hAnsi="Calibri"/>
-                <w:b/>
-                <w:color w:val="000000"/>
-                <w:sz w:val="22"/>
-              </w:rPr>
-              <w:t>14</w:t>
-            </w:r>
-            <w:r>
-              <w:rPr>
-                <w:rFonts w:ascii="Calibri" w:hAnsi="Calibri"/>
-                <w:b/>
-                <w:color w:val="000000"/>
-                <w:sz w:val="22"/>
-                <w:vertAlign w:val="superscript"/>
-              </w:rPr>
-              <w:t>th</w:t>
-            </w:r>
-            <w:r>
-              <w:rPr>
-                <w:rFonts w:ascii="Calibri" w:hAnsi="Calibri"/>
-                <w:b/>
-                <w:color w:val="000000"/>
-                <w:sz w:val="22"/>
-              </w:rPr>
-              <w:t xml:space="preserve"> </w:t>
             </w:r>
           </w:p>
         </w:tc>
@@ -2096,6 +1996,157 @@
                 <w:color w:val="000000"/>
                 <w:sz w:val="22"/>
               </w:rPr>
+              <w:t>14</w:t>
+            </w:r>
+            <w:r>
+              <w:rPr>
+                <w:rFonts w:ascii="Calibri" w:hAnsi="Calibri"/>
+                <w:b/>
+                <w:color w:val="000000"/>
+                <w:sz w:val="22"/>
+                <w:vertAlign w:val="superscript"/>
+              </w:rPr>
+              <w:t>th</w:t>
+            </w:r>
+            <w:r>
+              <w:rPr>
+                <w:rFonts w:ascii="Calibri" w:hAnsi="Calibri"/>
+                <w:b/>
+                <w:color w:val="000000"/>
+                <w:sz w:val="22"/>
+                <w:vertAlign w:val="superscript"/>
+              </w:rPr>
+              <w:t xml:space="preserve"> </w:t>
+            </w:r>
+            <w:r>
+              <w:rPr>
+                <w:rFonts w:ascii="Calibri" w:hAnsi="Calibri"/>
+                <w:b/>
+                <w:color w:val="000000"/>
+                <w:sz w:val="22"/>
+              </w:rPr>
+              <w:t xml:space="preserve"> </w:t>
+            </w:r>
+            <w:r>
+              <w:rPr>
+                <w:rFonts w:ascii="Calibri" w:hAnsi="Calibri"/>
+                <w:b/>
+                <w:color w:val="000000"/>
+                <w:sz w:val="22"/>
+              </w:rPr>
+              <w:t xml:space="preserve"> </w:t>
+            </w:r>
+          </w:p>
+        </w:tc>
+        <w:tc>
+          <w:tcPr>
+            <w:tcW w:w="1134" w:type="dxa"/>
+            <w:tcBorders>
+              <w:top w:val="nil"/>
+              <w:left w:val="single" w:sz="6" w:space="0" w:color="auto"/>
+              <w:bottom w:val="single" w:sz="6" w:space="0" w:color="auto"/>
+              <w:right w:val="single" w:sz="6" w:space="0" w:color="auto"/>
+            </w:tcBorders>
+          </w:tcPr>
+          <w:p>
+            <w:pPr>
+              <w:jc w:val="center"/>
+              <w:rPr>
+                <w:rFonts w:ascii="Calibri" w:hAnsi="Calibri"/>
+                <w:b/>
+                <w:color w:val="000000"/>
+                <w:sz w:val="22"/>
+              </w:rPr>
+            </w:pPr>
+            <w:r>
+              <w:rPr>
+                <w:rFonts w:ascii="Calibri" w:hAnsi="Calibri"/>
+                <w:b/>
+                <w:color w:val="000000"/>
+                <w:sz w:val="22"/>
+              </w:rPr>
+              <w:t>15</w:t>
+            </w:r>
+            <w:r>
+              <w:rPr>
+                <w:rFonts w:ascii="Calibri" w:hAnsi="Calibri"/>
+                <w:b/>
+                <w:color w:val="000000"/>
+                <w:sz w:val="22"/>
+                <w:vertAlign w:val="superscript"/>
+              </w:rPr>
+              <w:t>th</w:t>
+            </w:r>
+          </w:p>
+        </w:tc>
+        <w:tc>
+          <w:tcPr>
+            <w:tcW w:w="992" w:type="dxa"/>
+            <w:tcBorders>
+              <w:top w:val="nil"/>
+              <w:left w:val="nil"/>
+              <w:bottom w:val="single" w:sz="6" w:space="0" w:color="auto"/>
+              <w:right w:val="nil"/>
+            </w:tcBorders>
+          </w:tcPr>
+          <w:p>
+            <w:pPr>
+              <w:jc w:val="center"/>
+              <w:rPr>
+                <w:rFonts w:ascii="Calibri" w:hAnsi="Calibri"/>
+                <w:b/>
+                <w:color w:val="000000"/>
+                <w:sz w:val="22"/>
+              </w:rPr>
+            </w:pPr>
+            <w:r>
+              <w:rPr>
+                <w:rFonts w:ascii="Calibri" w:hAnsi="Calibri"/>
+                <w:b/>
+                <w:color w:val="000000"/>
+                <w:sz w:val="22"/>
+              </w:rPr>
+              <w:t>16</w:t>
+            </w:r>
+            <w:r>
+              <w:rPr>
+                <w:rFonts w:ascii="Calibri" w:hAnsi="Calibri"/>
+                <w:b/>
+                <w:color w:val="000000"/>
+                <w:sz w:val="22"/>
+                <w:vertAlign w:val="superscript"/>
+              </w:rPr>
+              <w:t>th</w:t>
+            </w:r>
+          </w:p>
+        </w:tc>
+        <w:tc>
+          <w:tcPr>
+            <w:tcW w:w="1134" w:type="dxa"/>
+            <w:tcBorders>
+              <w:top w:val="nil"/>
+              <w:left w:val="single" w:sz="6" w:space="0" w:color="auto"/>
+              <w:bottom w:val="single" w:sz="6" w:space="0" w:color="auto"/>
+              <w:right w:val="single" w:sz="6" w:space="0" w:color="auto"/>
+            </w:tcBorders>
+          </w:tcPr>
+          <w:p>
+            <w:pPr>
+              <w:jc w:val="center"/>
+              <w:rPr>
+                <w:rFonts w:ascii="Calibri" w:hAnsi="Calibri"/>
+                <w:b/>
+                <w:color w:val="000000"/>
+                <w:sz w:val="22"/>
+              </w:rPr>
+            </w:pPr>
+            <w:r>
+              <w:rPr>
+                <w:rFonts w:ascii="Calibri" w:hAnsi="Calibri"/>
+                <w:b/>
+                <w:color w:val="000000"/>
+                <w:sz w:val="22"/>
+              </w:rPr>
               <w:t>17</w:t>
             </w:r>
             <w:r>
@@ -2108,25 +2159,16 @@
               </w:rPr>
               <w:t>th</w:t>
             </w:r>
-            <w:r>
-              <w:rPr>
-                <w:rFonts w:ascii="Calibri" w:hAnsi="Calibri"/>
-                <w:b/>
-                <w:color w:val="000000"/>
-                <w:sz w:val="22"/>
-              </w:rPr>
-              <w:t xml:space="preserve">  </w:t>
-            </w:r>
-          </w:p>
-        </w:tc>
-        <w:tc>
-          <w:tcPr>
-            <w:tcW w:w="1134" w:type="dxa"/>
-            <w:tcBorders>
-              <w:top w:val="nil"/>
-              <w:left w:val="single" w:sz="6" w:space="0" w:color="auto"/>
-              <w:bottom w:val="single" w:sz="6" w:space="0" w:color="auto"/>
-              <w:right w:val="single" w:sz="6" w:space="0" w:color="auto"/>
+          </w:p>
+        </w:tc>
+        <w:tc>
+          <w:tcPr>
+            <w:tcW w:w="992" w:type="dxa"/>
+            <w:tcBorders>
+              <w:top w:val="nil"/>
+              <w:left w:val="nil"/>
+              <w:bottom w:val="single" w:sz="6" w:space="0" w:color="auto"/>
+              <w:right w:val="nil"/>
             </w:tcBorders>
           </w:tcPr>
           <w:p>
@@ -2157,165 +2199,6 @@
                 <w:vertAlign w:val="superscript"/>
               </w:rPr>
               <w:t>th</w:t>
-            </w:r>
-            <w:r>
-              <w:rPr>
-                <w:rFonts w:ascii="Calibri" w:hAnsi="Calibri"/>
-                <w:b/>
-                <w:color w:val="000000"/>
-                <w:sz w:val="22"/>
-              </w:rPr>
-              <w:t xml:space="preserve"> </w:t>
-            </w:r>
-          </w:p>
-        </w:tc>
-        <w:tc>
-          <w:tcPr>
-            <w:tcW w:w="992" w:type="dxa"/>
-            <w:tcBorders>
-              <w:top w:val="nil"/>
-              <w:left w:val="nil"/>
-              <w:bottom w:val="single" w:sz="6" w:space="0" w:color="auto"/>
-              <w:right w:val="nil"/>
-            </w:tcBorders>
-          </w:tcPr>
-          <w:p>
-            <w:pPr>
-              <w:jc w:val="center"/>
-              <w:rPr>
-                <w:rFonts w:ascii="Calibri" w:hAnsi="Calibri"/>
-                <w:b/>
-                <w:color w:val="000000"/>
-                <w:sz w:val="22"/>
-              </w:rPr>
-            </w:pPr>
-            <w:r>
-              <w:rPr>
-                <w:rFonts w:ascii="Calibri" w:hAnsi="Calibri"/>
-                <w:b/>
-                <w:color w:val="000000"/>
-                <w:sz w:val="22"/>
-              </w:rPr>
-              <w:t>19</w:t>
-            </w:r>
-            <w:r>
-              <w:rPr>
-                <w:rFonts w:ascii="Calibri" w:hAnsi="Calibri"/>
-                <w:b/>
-                <w:color w:val="000000"/>
-                <w:sz w:val="22"/>
-                <w:vertAlign w:val="superscript"/>
-              </w:rPr>
-              <w:t>th</w:t>
-            </w:r>
-            <w:r>
-              <w:rPr>
-                <w:rFonts w:ascii="Calibri" w:hAnsi="Calibri"/>
-                <w:b/>
-                <w:color w:val="000000"/>
-                <w:sz w:val="22"/>
-              </w:rPr>
-              <w:t xml:space="preserve"> </w:t>
-            </w:r>
-          </w:p>
-        </w:tc>
-        <w:tc>
-          <w:tcPr>
-            <w:tcW w:w="1134" w:type="dxa"/>
-            <w:tcBorders>
-              <w:top w:val="nil"/>
-              <w:left w:val="single" w:sz="6" w:space="0" w:color="auto"/>
-              <w:bottom w:val="single" w:sz="6" w:space="0" w:color="auto"/>
-              <w:right w:val="single" w:sz="6" w:space="0" w:color="auto"/>
-            </w:tcBorders>
-          </w:tcPr>
-          <w:p>
-            <w:pPr>
-              <w:jc w:val="center"/>
-              <w:rPr>
-                <w:rFonts w:ascii="Calibri" w:hAnsi="Calibri"/>
-                <w:b/>
-                <w:color w:val="000000"/>
-                <w:sz w:val="22"/>
-              </w:rPr>
-            </w:pPr>
-            <w:r>
-              <w:rPr>
-                <w:rFonts w:ascii="Calibri" w:hAnsi="Calibri"/>
-                <w:b/>
-                <w:color w:val="000000"/>
-                <w:sz w:val="22"/>
-              </w:rPr>
-              <w:t>20</w:t>
-            </w:r>
-            <w:r>
-              <w:rPr>
-                <w:rFonts w:ascii="Calibri" w:hAnsi="Calibri"/>
-                <w:b/>
-                <w:color w:val="000000"/>
-                <w:sz w:val="22"/>
-                <w:vertAlign w:val="superscript"/>
-              </w:rPr>
-              <w:t>th</w:t>
-            </w:r>
-            <w:r>
-              <w:rPr>
-                <w:rFonts w:ascii="Calibri" w:hAnsi="Calibri"/>
-                <w:b/>
-                <w:color w:val="000000"/>
-                <w:sz w:val="22"/>
-              </w:rPr>
-              <w:t xml:space="preserve"> </w:t>
-            </w:r>
-          </w:p>
-        </w:tc>
-        <w:tc>
-          <w:tcPr>
-            <w:tcW w:w="992" w:type="dxa"/>
-            <w:tcBorders>
-              <w:top w:val="nil"/>
-              <w:left w:val="nil"/>
-              <w:bottom w:val="single" w:sz="6" w:space="0" w:color="auto"/>
-              <w:right w:val="nil"/>
-            </w:tcBorders>
-          </w:tcPr>
-          <w:p>
-            <w:pPr>
-              <w:jc w:val="center"/>
-              <w:rPr>
-                <w:rFonts w:ascii="Calibri" w:hAnsi="Calibri"/>
-                <w:b/>
-                <w:color w:val="000000"/>
-                <w:sz w:val="22"/>
-              </w:rPr>
-            </w:pPr>
-            <w:r>
-              <w:rPr>
-                <w:rFonts w:ascii="Calibri" w:hAnsi="Calibri"/>
-                <w:b/>
-                <w:color w:val="000000"/>
-                <w:sz w:val="22"/>
-              </w:rPr>
-              <w:t>21</w:t>
-            </w:r>
-            <w:r>
-              <w:rPr>
-                <w:rFonts w:ascii="Calibri" w:hAnsi="Calibri"/>
-                <w:b/>
-                <w:color w:val="000000"/>
-                <w:sz w:val="22"/>
-                <w:vertAlign w:val="superscript"/>
-              </w:rPr>
-              <w:t>st</w:t>
-            </w:r>
-            <w:r>
-              <w:rPr>
-                <w:rFonts w:ascii="Calibri" w:hAnsi="Calibri"/>
-                <w:b/>
-                <w:color w:val="000000"/>
-                <w:sz w:val="22"/>
-              </w:rPr>
-              <w:t xml:space="preserve"> </w:t>
             </w:r>
           </w:p>
         </w:tc>
@@ -2706,6 +2589,147 @@
                 <w:color w:val="000000"/>
                 <w:sz w:val="22"/>
               </w:rPr>
+              <w:t>21</w:t>
+            </w:r>
+            <w:r>
+              <w:rPr>
+                <w:rFonts w:ascii="Calibri" w:hAnsi="Calibri"/>
+                <w:b/>
+                <w:color w:val="000000"/>
+                <w:sz w:val="22"/>
+                <w:vertAlign w:val="superscript"/>
+              </w:rPr>
+              <w:t>st</w:t>
+            </w:r>
+            <w:r>
+              <w:rPr>
+                <w:rFonts w:ascii="Calibri" w:hAnsi="Calibri"/>
+                <w:b/>
+                <w:color w:val="000000"/>
+                <w:sz w:val="22"/>
+              </w:rPr>
+              <w:t xml:space="preserve"> </w:t>
+            </w:r>
+            <w:r>
+              <w:rPr>
+                <w:rFonts w:ascii="Calibri" w:hAnsi="Calibri"/>
+                <w:b/>
+                <w:color w:val="000000"/>
+                <w:sz w:val="22"/>
+              </w:rPr>
+              <w:t xml:space="preserve">  </w:t>
+            </w:r>
+          </w:p>
+        </w:tc>
+        <w:tc>
+          <w:tcPr>
+            <w:tcW w:w="1134" w:type="dxa"/>
+            <w:tcBorders>
+              <w:top w:val="nil"/>
+              <w:left w:val="single" w:sz="6" w:space="0" w:color="auto"/>
+              <w:bottom w:val="single" w:sz="6" w:space="0" w:color="auto"/>
+              <w:right w:val="single" w:sz="6" w:space="0" w:color="auto"/>
+            </w:tcBorders>
+          </w:tcPr>
+          <w:p>
+            <w:pPr>
+              <w:jc w:val="center"/>
+              <w:rPr>
+                <w:rFonts w:ascii="Calibri" w:hAnsi="Calibri"/>
+                <w:b/>
+                <w:color w:val="000000"/>
+                <w:sz w:val="22"/>
+              </w:rPr>
+            </w:pPr>
+            <w:r>
+              <w:rPr>
+                <w:rFonts w:ascii="Calibri" w:hAnsi="Calibri"/>
+                <w:b/>
+                <w:color w:val="000000"/>
+                <w:sz w:val="22"/>
+              </w:rPr>
+              <w:t>22</w:t>
+            </w:r>
+            <w:r>
+              <w:rPr>
+                <w:rFonts w:ascii="Calibri" w:hAnsi="Calibri"/>
+                <w:b/>
+                <w:color w:val="000000"/>
+                <w:sz w:val="22"/>
+                <w:vertAlign w:val="superscript"/>
+              </w:rPr>
+              <w:t>nd</w:t>
+            </w:r>
+          </w:p>
+        </w:tc>
+        <w:tc>
+          <w:tcPr>
+            <w:tcW w:w="992" w:type="dxa"/>
+            <w:tcBorders>
+              <w:top w:val="nil"/>
+              <w:left w:val="nil"/>
+              <w:bottom w:val="single" w:sz="6" w:space="0" w:color="auto"/>
+              <w:right w:val="nil"/>
+            </w:tcBorders>
+          </w:tcPr>
+          <w:p>
+            <w:pPr>
+              <w:jc w:val="center"/>
+              <w:rPr>
+                <w:rFonts w:ascii="Calibri" w:hAnsi="Calibri"/>
+                <w:b/>
+                <w:color w:val="000000"/>
+                <w:sz w:val="22"/>
+              </w:rPr>
+            </w:pPr>
+            <w:r>
+              <w:rPr>
+                <w:rFonts w:ascii="Calibri" w:hAnsi="Calibri"/>
+                <w:b/>
+                <w:color w:val="000000"/>
+                <w:sz w:val="22"/>
+              </w:rPr>
+              <w:t>23</w:t>
+            </w:r>
+            <w:r>
+              <w:rPr>
+                <w:rFonts w:ascii="Calibri" w:hAnsi="Calibri"/>
+                <w:b/>
+                <w:color w:val="000000"/>
+                <w:sz w:val="22"/>
+                <w:vertAlign w:val="superscript"/>
+              </w:rPr>
+              <w:t>rd</w:t>
+            </w:r>
+          </w:p>
+        </w:tc>
+        <w:tc>
+          <w:tcPr>
+            <w:tcW w:w="1134" w:type="dxa"/>
+            <w:tcBorders>
+              <w:top w:val="nil"/>
+              <w:left w:val="single" w:sz="6" w:space="0" w:color="auto"/>
+              <w:bottom w:val="single" w:sz="6" w:space="0" w:color="auto"/>
+              <w:right w:val="single" w:sz="6" w:space="0" w:color="auto"/>
+            </w:tcBorders>
+          </w:tcPr>
+          <w:p>
+            <w:pPr>
+              <w:jc w:val="center"/>
+              <w:rPr>
+                <w:rFonts w:ascii="Calibri" w:hAnsi="Calibri"/>
+                <w:b/>
+                <w:color w:val="000000"/>
+                <w:sz w:val="22"/>
+              </w:rPr>
+            </w:pPr>
+            <w:r>
+              <w:rPr>
+                <w:rFonts w:ascii="Calibri" w:hAnsi="Calibri"/>
+                <w:b/>
+                <w:color w:val="000000"/>
+                <w:sz w:val="22"/>
+              </w:rPr>
               <w:t>24</w:t>
             </w:r>
             <w:r>
@@ -2718,25 +2742,16 @@
               </w:rPr>
               <w:t>th</w:t>
             </w:r>
-            <w:r>
-              <w:rPr>
-                <w:rFonts w:ascii="Calibri" w:hAnsi="Calibri"/>
-                <w:b/>
-                <w:color w:val="000000"/>
-                <w:sz w:val="22"/>
-              </w:rPr>
-              <w:t xml:space="preserve">  </w:t>
-            </w:r>
-          </w:p>
-        </w:tc>
-        <w:tc>
-          <w:tcPr>
-            <w:tcW w:w="1134" w:type="dxa"/>
-            <w:tcBorders>
-              <w:top w:val="nil"/>
-              <w:left w:val="single" w:sz="6" w:space="0" w:color="auto"/>
-              <w:bottom w:val="single" w:sz="6" w:space="0" w:color="auto"/>
-              <w:right w:val="single" w:sz="6" w:space="0" w:color="auto"/>
+          </w:p>
+        </w:tc>
+        <w:tc>
+          <w:tcPr>
+            <w:tcW w:w="992" w:type="dxa"/>
+            <w:tcBorders>
+              <w:top w:val="nil"/>
+              <w:left w:val="nil"/>
+              <w:bottom w:val="single" w:sz="6" w:space="0" w:color="auto"/>
+              <w:right w:val="nil"/>
             </w:tcBorders>
           </w:tcPr>
           <w:p>
@@ -2767,165 +2782,6 @@
                 <w:vertAlign w:val="superscript"/>
               </w:rPr>
               <w:t>th</w:t>
-            </w:r>
-            <w:r>
-              <w:rPr>
-                <w:rFonts w:ascii="Calibri" w:hAnsi="Calibri"/>
-                <w:b/>
-                <w:color w:val="000000"/>
-                <w:sz w:val="22"/>
-              </w:rPr>
-              <w:t xml:space="preserve"> </w:t>
-            </w:r>
-          </w:p>
-        </w:tc>
-        <w:tc>
-          <w:tcPr>
-            <w:tcW w:w="992" w:type="dxa"/>
-            <w:tcBorders>
-              <w:top w:val="nil"/>
-              <w:left w:val="nil"/>
-              <w:bottom w:val="single" w:sz="6" w:space="0" w:color="auto"/>
-              <w:right w:val="nil"/>
-            </w:tcBorders>
-          </w:tcPr>
-          <w:p>
-            <w:pPr>
-              <w:jc w:val="center"/>
-              <w:rPr>
-                <w:rFonts w:ascii="Calibri" w:hAnsi="Calibri"/>
-                <w:b/>
-                <w:color w:val="000000"/>
-                <w:sz w:val="22"/>
-              </w:rPr>
-            </w:pPr>
-            <w:r>
-              <w:rPr>
-                <w:rFonts w:ascii="Calibri" w:hAnsi="Calibri"/>
-                <w:b/>
-                <w:color w:val="000000"/>
-                <w:sz w:val="22"/>
-              </w:rPr>
-              <w:t>26</w:t>
-            </w:r>
-            <w:r>
-              <w:rPr>
-                <w:rFonts w:ascii="Calibri" w:hAnsi="Calibri"/>
-                <w:b/>
-                <w:color w:val="000000"/>
-                <w:sz w:val="22"/>
-                <w:vertAlign w:val="superscript"/>
-              </w:rPr>
-              <w:t>th</w:t>
-            </w:r>
-            <w:r>
-              <w:rPr>
-                <w:rFonts w:ascii="Calibri" w:hAnsi="Calibri"/>
-                <w:b/>
-                <w:color w:val="000000"/>
-                <w:sz w:val="22"/>
-              </w:rPr>
-              <w:t xml:space="preserve"> </w:t>
-            </w:r>
-          </w:p>
-        </w:tc>
-        <w:tc>
-          <w:tcPr>
-            <w:tcW w:w="1134" w:type="dxa"/>
-            <w:tcBorders>
-              <w:top w:val="nil"/>
-              <w:left w:val="single" w:sz="6" w:space="0" w:color="auto"/>
-              <w:bottom w:val="single" w:sz="6" w:space="0" w:color="auto"/>
-              <w:right w:val="single" w:sz="6" w:space="0" w:color="auto"/>
-            </w:tcBorders>
-          </w:tcPr>
-          <w:p>
-            <w:pPr>
-              <w:jc w:val="center"/>
-              <w:rPr>
-                <w:rFonts w:ascii="Calibri" w:hAnsi="Calibri"/>
-                <w:b/>
-                <w:color w:val="000000"/>
-                <w:sz w:val="22"/>
-              </w:rPr>
-            </w:pPr>
-            <w:r>
-              <w:rPr>
-                <w:rFonts w:ascii="Calibri" w:hAnsi="Calibri"/>
-                <w:b/>
-                <w:color w:val="000000"/>
-                <w:sz w:val="22"/>
-              </w:rPr>
-              <w:t>27</w:t>
-            </w:r>
-            <w:r>
-              <w:rPr>
-                <w:rFonts w:ascii="Calibri" w:hAnsi="Calibri"/>
-                <w:b/>
-                <w:color w:val="000000"/>
-                <w:sz w:val="22"/>
-                <w:vertAlign w:val="superscript"/>
-              </w:rPr>
-              <w:t>th</w:t>
-            </w:r>
-            <w:r>
-              <w:rPr>
-                <w:rFonts w:ascii="Calibri" w:hAnsi="Calibri"/>
-                <w:b/>
-                <w:color w:val="000000"/>
-                <w:sz w:val="22"/>
-              </w:rPr>
-              <w:t xml:space="preserve"> </w:t>
-            </w:r>
-          </w:p>
-        </w:tc>
-        <w:tc>
-          <w:tcPr>
-            <w:tcW w:w="992" w:type="dxa"/>
-            <w:tcBorders>
-              <w:top w:val="nil"/>
-              <w:left w:val="nil"/>
-              <w:bottom w:val="single" w:sz="6" w:space="0" w:color="auto"/>
-              <w:right w:val="nil"/>
-            </w:tcBorders>
-          </w:tcPr>
-          <w:p>
-            <w:pPr>
-              <w:jc w:val="center"/>
-              <w:rPr>
-                <w:rFonts w:ascii="Calibri" w:hAnsi="Calibri"/>
-                <w:b/>
-                <w:color w:val="000000"/>
-                <w:sz w:val="22"/>
-              </w:rPr>
-            </w:pPr>
-            <w:r>
-              <w:rPr>
-                <w:rFonts w:ascii="Calibri" w:hAnsi="Calibri"/>
-                <w:b/>
-                <w:color w:val="000000"/>
-                <w:sz w:val="22"/>
-              </w:rPr>
-              <w:t>28</w:t>
-            </w:r>
-            <w:r>
-              <w:rPr>
-                <w:rFonts w:ascii="Calibri" w:hAnsi="Calibri"/>
-                <w:b/>
-                <w:color w:val="000000"/>
-                <w:sz w:val="22"/>
-                <w:vertAlign w:val="superscript"/>
-              </w:rPr>
-              <w:t>th</w:t>
-            </w:r>
-            <w:r>
-              <w:rPr>
-                <w:rFonts w:ascii="Calibri" w:hAnsi="Calibri"/>
-                <w:b/>
-                <w:color w:val="000000"/>
-                <w:sz w:val="22"/>
-              </w:rPr>
-              <w:t xml:space="preserve"> </w:t>
             </w:r>
           </w:p>
         </w:tc>
@@ -3055,12 +2911,74 @@
                 <w:color w:val="000000"/>
                 <w:sz w:val="22"/>
               </w:rPr>
+              <w:t>0.5</w:t>
+            </w:r>
+          </w:p>
+        </w:tc>
+        <w:tc>
+          <w:tcPr>
+            <w:tcW w:w="1134" w:type="dxa"/>
+            <w:tcBorders>
+              <w:top w:val="nil"/>
+              <w:left w:val="single" w:sz="6" w:space="0" w:color="auto"/>
+              <w:bottom w:val="single" w:sz="6" w:space="0" w:color="auto"/>
+              <w:right w:val="single" w:sz="6" w:space="0" w:color="auto"/>
+            </w:tcBorders>
+          </w:tcPr>
+          <w:p>
+            <w:pPr>
+              <w:jc w:val="center"/>
+              <w:rPr>
+                <w:rFonts w:ascii="Calibri" w:hAnsi="Calibri"/>
+                <w:b/>
+                <w:color w:val="000000"/>
+                <w:sz w:val="22"/>
+              </w:rPr>
+            </w:pPr>
+            <w:r>
+              <w:rPr>
+                <w:rFonts w:ascii="Calibri" w:hAnsi="Calibri"/>
+                <w:b/>
+                <w:color w:val="000000"/>
+                <w:sz w:val="22"/>
+              </w:rPr>
               <w:t>1</w:t>
             </w:r>
           </w:p>
         </w:tc>
         <w:tc>
           <w:tcPr>
+            <w:tcW w:w="992" w:type="dxa"/>
+            <w:tcBorders>
+              <w:top w:val="nil"/>
+              <w:left w:val="nil"/>
+              <w:bottom w:val="single" w:sz="6" w:space="0" w:color="auto"/>
+              <w:right w:val="nil"/>
+            </w:tcBorders>
+          </w:tcPr>
+          <w:p>
+            <w:pPr>
+              <w:jc w:val="center"/>
+              <w:rPr>
+                <w:rFonts w:ascii="Calibri" w:hAnsi="Calibri"/>
+                <w:b/>
+                <w:color w:val="000000"/>
+                <w:sz w:val="22"/>
+              </w:rPr>
+            </w:pPr>
+            <w:r>
+              <w:rPr>
+                <w:rFonts w:ascii="Calibri" w:hAnsi="Calibri"/>
+                <w:b/>
+                <w:color w:val="000000"/>
+                <w:sz w:val="22"/>
+              </w:rPr>
+              <w:t>1</w:t>
+            </w:r>
+          </w:p>
+        </w:tc>
+        <w:tc>
+          <w:tcPr>
             <w:tcW w:w="1134" w:type="dxa"/>
             <w:tcBorders>
               <w:top w:val="nil"/>
@@ -3086,6 +3004,37 @@
                 <w:color w:val="000000"/>
                 <w:sz w:val="22"/>
               </w:rPr>
+              <w:t>0.5</w:t>
+            </w:r>
+          </w:p>
+        </w:tc>
+        <w:tc>
+          <w:tcPr>
+            <w:tcW w:w="992" w:type="dxa"/>
+            <w:tcBorders>
+              <w:top w:val="nil"/>
+              <w:left w:val="nil"/>
+              <w:bottom w:val="single" w:sz="6" w:space="0" w:color="auto"/>
+              <w:right w:val="nil"/>
+            </w:tcBorders>
+          </w:tcPr>
+          <w:p>
+            <w:pPr>
+              <w:jc w:val="center"/>
+              <w:rPr>
+                <w:rFonts w:ascii="Calibri" w:hAnsi="Calibri"/>
+                <w:b/>
+                <w:color w:val="000000"/>
+                <w:sz w:val="22"/>
+              </w:rPr>
+            </w:pPr>
+            <w:r>
+              <w:rPr>
+                <w:rFonts w:ascii="Calibri" w:hAnsi="Calibri"/>
+                <w:b/>
+                <w:color w:val="000000"/>
+                <w:sz w:val="22"/>
+              </w:rPr>
               <w:t>1</w:t>
             </w:r>
           </w:p>
@@ -3095,37 +3044,6 @@
             <w:tcW w:w="992" w:type="dxa"/>
             <w:tcBorders>
               <w:top w:val="nil"/>
-              <w:left w:val="nil"/>
-              <w:bottom w:val="single" w:sz="6" w:space="0" w:color="auto"/>
-              <w:right w:val="nil"/>
-            </w:tcBorders>
-          </w:tcPr>
-          <w:p>
-            <w:pPr>
-              <w:jc w:val="center"/>
-              <w:rPr>
-                <w:rFonts w:ascii="Calibri" w:hAnsi="Calibri"/>
-                <w:b/>
-                <w:color w:val="000000"/>
-                <w:sz w:val="22"/>
-              </w:rPr>
-            </w:pPr>
-            <w:r>
-              <w:rPr>
-                <w:rFonts w:ascii="Calibri" w:hAnsi="Calibri"/>
-                <w:b/>
-                <w:color w:val="000000"/>
-                <w:sz w:val="22"/>
-              </w:rPr>
-              <w:t>1</w:t>
-            </w:r>
-          </w:p>
-        </w:tc>
-        <w:tc>
-          <w:tcPr>
-            <w:tcW w:w="1134" w:type="dxa"/>
-            <w:tcBorders>
-              <w:top w:val="nil"/>
               <w:left w:val="single" w:sz="6" w:space="0" w:color="auto"/>
               <w:bottom w:val="single" w:sz="6" w:space="0" w:color="auto"/>
               <w:right w:val="single" w:sz="6" w:space="0" w:color="auto"/>
@@ -3141,15 +3059,28 @@
                 <w:sz w:val="22"/>
               </w:rPr>
             </w:pPr>
-            <w:r>
-              <w:rPr>
-                <w:rFonts w:ascii="Calibri" w:hAnsi="Calibri"/>
-                <w:b/>
-                <w:color w:val="000000"/>
-                <w:sz w:val="22"/>
-              </w:rPr>
-              <w:t>1</w:t>
-            </w:r>
+          </w:p>
+        </w:tc>
+        <w:tc>
+          <w:tcPr>
+            <w:tcW w:w="993" w:type="dxa"/>
+            <w:tcBorders>
+              <w:top w:val="nil"/>
+              <w:left w:val="nil"/>
+              <w:bottom w:val="single" w:sz="6" w:space="0" w:color="auto"/>
+              <w:right w:val="single" w:sz="6" w:space="0" w:color="auto"/>
+            </w:tcBorders>
+          </w:tcPr>
+          <w:p>
+            <w:pPr>
+              <w:jc w:val="center"/>
+              <w:rPr>
+                <w:rFonts w:ascii="Calibri" w:hAnsi="Calibri"/>
+                <w:b/>
+                <w:color w:val="000000"/>
+                <w:sz w:val="22"/>
+              </w:rPr>
+            </w:pPr>
           </w:p>
         </w:tc>
         <w:tc>
@@ -3159,81 +3090,6 @@
               <w:top w:val="nil"/>
               <w:left w:val="nil"/>
               <w:bottom w:val="single" w:sz="6" w:space="0" w:color="auto"/>
-              <w:right w:val="nil"/>
-            </w:tcBorders>
-          </w:tcPr>
-          <w:p>
-            <w:pPr>
-              <w:jc w:val="center"/>
-              <w:rPr>
-                <w:rFonts w:ascii="Calibri" w:hAnsi="Calibri"/>
-                <w:b/>
-                <w:color w:val="000000"/>
-                <w:sz w:val="22"/>
-              </w:rPr>
-            </w:pPr>
-            <w:r>
-              <w:rPr>
-                <w:rFonts w:ascii="Calibri" w:hAnsi="Calibri"/>
-                <w:b/>
-                <w:color w:val="000000"/>
-                <w:sz w:val="22"/>
-              </w:rPr>
-              <w:t>1</w:t>
-            </w:r>
-          </w:p>
-        </w:tc>
-        <w:tc>
-          <w:tcPr>
-            <w:tcW w:w="992" w:type="dxa"/>
-            <w:tcBorders>
-              <w:top w:val="nil"/>
-              <w:left w:val="single" w:sz="6" w:space="0" w:color="auto"/>
-              <w:bottom w:val="single" w:sz="6" w:space="0" w:color="auto"/>
-              <w:right w:val="single" w:sz="6" w:space="0" w:color="auto"/>
-            </w:tcBorders>
-          </w:tcPr>
-          <w:p>
-            <w:pPr>
-              <w:jc w:val="center"/>
-              <w:rPr>
-                <w:rFonts w:ascii="Calibri" w:hAnsi="Calibri"/>
-                <w:b/>
-                <w:color w:val="000000"/>
-                <w:sz w:val="22"/>
-              </w:rPr>
-            </w:pPr>
-          </w:p>
-        </w:tc>
-        <w:tc>
-          <w:tcPr>
-            <w:tcW w:w="993" w:type="dxa"/>
-            <w:tcBorders>
-              <w:top w:val="nil"/>
-              <w:left w:val="nil"/>
-              <w:bottom w:val="single" w:sz="6" w:space="0" w:color="auto"/>
-              <w:right w:val="single" w:sz="6" w:space="0" w:color="auto"/>
-            </w:tcBorders>
-          </w:tcPr>
-          <w:p>
-            <w:pPr>
-              <w:jc w:val="center"/>
-              <w:rPr>
-                <w:rFonts w:ascii="Calibri" w:hAnsi="Calibri"/>
-                <w:b/>
-                <w:color w:val="000000"/>
-                <w:sz w:val="22"/>
-              </w:rPr>
-            </w:pPr>
-          </w:p>
-        </w:tc>
-        <w:tc>
-          <w:tcPr>
-            <w:tcW w:w="992" w:type="dxa"/>
-            <w:tcBorders>
-              <w:top w:val="nil"/>
-              <w:left w:val="nil"/>
-              <w:bottom w:val="single" w:sz="6" w:space="0" w:color="auto"/>
               <w:right w:val="single" w:sz="12" w:space="0" w:color="auto"/>
             </w:tcBorders>
           </w:tcPr>
@@ -3254,7 +3110,7 @@
                 <w:color w:val="000000"/>
                 <w:sz w:val="22"/>
               </w:rPr>
-              <w:t>5</w:t>
+              <w:t>4</w:t>
             </w:r>
           </w:p>
         </w:tc>
@@ -3301,22 +3157,21 @@
           </w:tcPr>
           <w:p>
             <w:pPr>
-              <w:jc w:val="center"/>
-              <w:rPr>
-                <w:rFonts w:ascii="Calibri" w:hAnsi="Calibri"/>
-                <w:b/>
-                <w:color w:val="000000"/>
-                <w:sz w:val="22"/>
-              </w:rPr>
-            </w:pPr>
-            <w:r>
-              <w:rPr>
-                <w:rFonts w:ascii="Calibri" w:hAnsi="Calibri"/>
-                <w:b/>
-                <w:color w:val="000000"/>
-                <w:sz w:val="22"/>
-              </w:rPr>
-              <w:t>31</w:t>
+              <w:rPr>
+                <w:rFonts w:ascii="Calibri" w:hAnsi="Calibri"/>
+                <w:b/>
+                <w:color w:val="000000"/>
+                <w:sz w:val="22"/>
+              </w:rPr>
+            </w:pPr>
+            <w:r>
+              <w:rPr>
+                <w:rFonts w:ascii="Calibri" w:hAnsi="Calibri"/>
+                <w:b/>
+                <w:color w:val="000000"/>
+                <w:sz w:val="22"/>
+              </w:rPr>
+              <w:t xml:space="preserve">    28</w:t>
             </w:r>
             <w:r>
               <w:rPr>
@@ -3326,7 +3181,16 @@
                 <w:sz w:val="22"/>
                 <w:vertAlign w:val="superscript"/>
               </w:rPr>
-              <w:t>st</w:t>
+              <w:t>th</w:t>
+            </w:r>
+            <w:r>
+              <w:rPr>
+                <w:rFonts w:ascii="Calibri" w:hAnsi="Calibri"/>
+                <w:b/>
+                <w:color w:val="000000"/>
+                <w:sz w:val="22"/>
+              </w:rPr>
+              <w:t xml:space="preserve"> </w:t>
             </w:r>
             <w:r>
               <w:rPr>
@@ -3359,6 +3223,25 @@
                 <w:sz w:val="22"/>
               </w:rPr>
             </w:pPr>
+            <w:r>
+              <w:rPr>
+                <w:rFonts w:ascii="Calibri" w:hAnsi="Calibri"/>
+                <w:b/>
+                <w:color w:val="000000"/>
+                <w:sz w:val="22"/>
+              </w:rPr>
+              <w:t>29</w:t>
+            </w:r>
+            <w:r>
+              <w:rPr>
+                <w:rFonts w:ascii="Calibri" w:hAnsi="Calibri"/>
+                <w:b/>
+                <w:color w:val="000000"/>
+                <w:sz w:val="22"/>
+                <w:vertAlign w:val="superscript"/>
+              </w:rPr>
+              <w:t>th</w:t>
+            </w:r>
           </w:p>
         </w:tc>
         <w:tc>
@@ -3381,6 +3264,25 @@
                 <w:sz w:val="22"/>
               </w:rPr>
             </w:pPr>
+            <w:r>
+              <w:rPr>
+                <w:rFonts w:ascii="Calibri" w:hAnsi="Calibri"/>
+                <w:b/>
+                <w:color w:val="000000"/>
+                <w:sz w:val="22"/>
+              </w:rPr>
+              <w:t>30</w:t>
+            </w:r>
+            <w:r>
+              <w:rPr>
+                <w:rFonts w:ascii="Calibri" w:hAnsi="Calibri"/>
+                <w:b/>
+                <w:color w:val="000000"/>
+                <w:sz w:val="22"/>
+                <w:vertAlign w:val="superscript"/>
+              </w:rPr>
+              <w:t>th</w:t>
+            </w:r>
           </w:p>
         </w:tc>
         <w:tc>
@@ -3577,6 +3479,15 @@
                 <w:sz w:val="22"/>
               </w:rPr>
             </w:pPr>
+            <w:r>
+              <w:rPr>
+                <w:rFonts w:ascii="Calibri" w:hAnsi="Calibri"/>
+                <w:b/>
+                <w:color w:val="000000"/>
+                <w:sz w:val="22"/>
+              </w:rPr>
+              <w:t>1</w:t>
+            </w:r>
           </w:p>
         </w:tc>
         <w:tc>
@@ -3599,6 +3510,15 @@
                 <w:sz w:val="22"/>
               </w:rPr>
             </w:pPr>
+            <w:r>
+              <w:rPr>
+                <w:rFonts w:ascii="Calibri" w:hAnsi="Calibri"/>
+                <w:b/>
+                <w:color w:val="000000"/>
+                <w:sz w:val="22"/>
+              </w:rPr>
+              <w:t>1</w:t>
+            </w:r>
           </w:p>
         </w:tc>
         <w:tc>
@@ -3716,7 +3636,7 @@
                 <w:color w:val="000000"/>
                 <w:sz w:val="22"/>
               </w:rPr>
-              <w:t>1</w:t>
+              <w:t>3</w:t>
             </w:r>
           </w:p>
         </w:tc>
@@ -4304,8 +4224,6 @@
             </w:r>
           </w:p>
         </w:tc>
-        <w:bookmarkStart w:id="0" w:name="_GoBack"/>
-        <w:bookmarkEnd w:id="0"/>
       </w:tr>
     </w:tbl>
     <w:p>
@@ -4618,7 +4536,7 @@
                 <w:sz w:val="24"/>
                 <w:szCs w:val="24"/>
               </w:rPr>
-              <w:t xml:space="preserve">              </w:t>
+              <w:t xml:space="preserve"> </w:t>
             </w:r>
             <w:r>
               <w:rPr>
@@ -4628,7 +4546,7 @@
                 <w:sz w:val="24"/>
                 <w:szCs w:val="24"/>
               </w:rPr>
-              <w:t>Tim</w:t>
+              <w:t xml:space="preserve">    </w:t>
             </w:r>
             <w:r>
               <w:rPr>
@@ -4638,7 +4556,7 @@
                 <w:sz w:val="24"/>
                 <w:szCs w:val="24"/>
               </w:rPr>
-              <w:t xml:space="preserve"> </w:t>
+              <w:t>Andy</w:t>
             </w:r>
             <w:r>
               <w:rPr>
@@ -4648,7 +4566,17 @@
                 <w:sz w:val="24"/>
                 <w:szCs w:val="24"/>
               </w:rPr>
-              <w:t xml:space="preserve"> Halliday</w:t>
+              <w:t xml:space="preserve"> </w:t>
+            </w:r>
+            <w:r>
+              <w:rPr>
+                <w:rFonts w:ascii="Calibri" w:hAnsi="Calibri"/>
+                <w:b/>
+                <w:color w:val="000000"/>
+                <w:sz w:val="24"/>
+                <w:szCs w:val="24"/>
+              </w:rPr>
+              <w:t xml:space="preserve"> Mayman </w:t>
             </w:r>
           </w:p>
         </w:tc>
@@ -4809,6 +4737,8 @@
           <w:u w:val="single"/>
         </w:rPr>
       </w:pPr>
+      <w:bookmarkStart w:id="0" w:name="_GoBack"/>
+      <w:bookmarkEnd w:id="0"/>
     </w:p>
     <w:sectPr>
       <w:headerReference w:type="default" r:id="rId8"/>

</xml_diff>

<commit_message>
interview questions are added.
</commit_message>
<xml_diff>
--- a/Murali/Murali_Blk/Personal/Invoice/Scope AT Timesheet 1.docx
+++ b/Murali/Murali_Blk/Personal/Invoice/Scope AT Timesheet 1.docx
@@ -277,9 +277,8 @@
           <w:color w:val="000000"/>
           <w:sz w:val="22"/>
         </w:rPr>
-        <w:t xml:space="preserve">/Ltd </w:t>
+        <w:t xml:space="preserve">/Ltd company </w:t>
       </w:r>
-      <w:proofErr w:type="gramStart"/>
       <w:r>
         <w:rPr>
           <w:rFonts w:ascii="Calibri" w:hAnsi="Calibri"/>
@@ -287,36 +286,16 @@
           <w:color w:val="000000"/>
           <w:sz w:val="22"/>
         </w:rPr>
-        <w:t xml:space="preserve">company </w:t>
+        <w:t xml:space="preserve"> name:</w:t>
       </w:r>
       <w:r>
         <w:rPr>
           <w:rFonts w:ascii="Calibri" w:hAnsi="Calibri"/>
-          <w:b/>
-          <w:color w:val="000000"/>
-          <w:sz w:val="22"/>
-        </w:rPr>
-        <w:t xml:space="preserve"> name</w:t>
-      </w:r>
-      <w:proofErr w:type="gramEnd"/>
-      <w:r>
-        <w:rPr>
-          <w:rFonts w:ascii="Calibri" w:hAnsi="Calibri"/>
-          <w:b/>
-          <w:color w:val="000000"/>
-          <w:sz w:val="22"/>
-        </w:rPr>
-        <w:t>:</w:t>
-      </w:r>
-      <w:r>
-        <w:rPr>
-          <w:rFonts w:ascii="Calibri" w:hAnsi="Calibri"/>
           <w:color w:val="000000"/>
           <w:sz w:val="22"/>
         </w:rPr>
         <w:t xml:space="preserve"> </w:t>
       </w:r>
-      <w:proofErr w:type="spellStart"/>
       <w:r>
         <w:rPr>
           <w:rFonts w:ascii="Calibri" w:hAnsi="Calibri"/>
@@ -339,16 +318,7 @@
           <w:color w:val="000000"/>
           <w:sz w:val="22"/>
         </w:rPr>
-        <w:t>ever</w:t>
-      </w:r>
-      <w:proofErr w:type="spellEnd"/>
-      <w:r>
-        <w:rPr>
-          <w:rFonts w:ascii="Calibri" w:hAnsi="Calibri"/>
-          <w:color w:val="000000"/>
-          <w:sz w:val="22"/>
-        </w:rPr>
-        <w:t xml:space="preserve"> Solutions Ltd</w:t>
+        <w:t>ever Solutions Ltd</w:t>
       </w:r>
       <w:r>
         <w:rPr>
@@ -403,7 +373,6 @@
         </w:rPr>
         <w:t xml:space="preserve"> </w:t>
       </w:r>
-      <w:proofErr w:type="spellStart"/>
       <w:r>
         <w:rPr>
           <w:rFonts w:ascii="Calibri" w:hAnsi="Calibri"/>
@@ -412,7 +381,6 @@
         </w:rPr>
         <w:t>Aegon</w:t>
       </w:r>
-      <w:proofErr w:type="spellEnd"/>
       <w:r>
         <w:rPr>
           <w:rFonts w:ascii="Calibri" w:hAnsi="Calibri"/>
@@ -476,7 +444,15 @@
           <w:color w:val="000000"/>
           <w:sz w:val="22"/>
         </w:rPr>
-        <w:t>01</w:t>
+        <w:t>0</w:t>
+      </w:r>
+      <w:r>
+        <w:rPr>
+          <w:rFonts w:ascii="Calibri" w:hAnsi="Calibri"/>
+          <w:color w:val="000000"/>
+          <w:sz w:val="22"/>
+        </w:rPr>
+        <w:t>4</w:t>
       </w:r>
       <w:r>
         <w:rPr>
@@ -4364,19 +4340,8 @@
           <w:color w:val="000000"/>
           <w:sz w:val="22"/>
         </w:rPr>
-        <w:t xml:space="preserve">Contractor </w:t>
+        <w:t>Contractor authorisation</w:t>
       </w:r>
-      <w:proofErr w:type="spellStart"/>
-      <w:r>
-        <w:rPr>
-          <w:rFonts w:ascii="Calibri" w:hAnsi="Calibri"/>
-          <w:b/>
-          <w:color w:val="000000"/>
-          <w:sz w:val="22"/>
-        </w:rPr>
-        <w:t>authorisation</w:t>
-      </w:r>
-      <w:proofErr w:type="spellEnd"/>
       <w:r>
         <w:rPr>
           <w:rFonts w:ascii="Calibri" w:hAnsi="Calibri"/>
@@ -4556,7 +4521,7 @@
                 <w:sz w:val="24"/>
                 <w:szCs w:val="24"/>
               </w:rPr>
-              <w:t>Andy</w:t>
+              <w:t xml:space="preserve">Tim </w:t>
             </w:r>
             <w:r>
               <w:rPr>
@@ -4566,18 +4531,10 @@
                 <w:sz w:val="24"/>
                 <w:szCs w:val="24"/>
               </w:rPr>
-              <w:t xml:space="preserve"> </w:t>
-            </w:r>
-            <w:r>
-              <w:rPr>
-                <w:rFonts w:ascii="Calibri" w:hAnsi="Calibri"/>
-                <w:b/>
-                <w:color w:val="000000"/>
-                <w:sz w:val="24"/>
-                <w:szCs w:val="24"/>
-              </w:rPr>
-              <w:t xml:space="preserve"> Mayman </w:t>
-            </w:r>
+              <w:t>Halliday</w:t>
+            </w:r>
+            <w:bookmarkStart w:id="0" w:name="_GoBack"/>
+            <w:bookmarkEnd w:id="0"/>
           </w:p>
         </w:tc>
         <w:tc>
@@ -4737,8 +4694,6 @@
           <w:u w:val="single"/>
         </w:rPr>
       </w:pPr>
-      <w:bookmarkStart w:id="0" w:name="_GoBack"/>
-      <w:bookmarkEnd w:id="0"/>
     </w:p>
     <w:sectPr>
       <w:headerReference w:type="default" r:id="rId8"/>

</xml_diff>